<commit_message>
Layout and sample code
</commit_message>
<xml_diff>
--- a/Layouts/CODE_SnIPPETS.docx
+++ b/Layouts/CODE_SnIPPETS.docx
@@ -244,6 +244,164 @@
     </w:p>
     <w:p>
       <w:pPr>
+        <w:spacing w:after="0"/>
+      </w:pPr>
+      <w:r>
+        <w:t>Overview:</w:t>
+      </w:r>
+    </w:p>
+    <w:p>
+      <w:pPr>
+        <w:spacing w:after="0"/>
+      </w:pPr>
+    </w:p>
+    <w:p>
+      <w:pPr>
+        <w:spacing w:after="0"/>
+      </w:pPr>
+      <w:r>
+        <w:t xml:space="preserve">Admin : </w:t>
+      </w:r>
+    </w:p>
+    <w:p>
+      <w:pPr>
+        <w:spacing w:after="0"/>
+      </w:pPr>
+      <w:r>
+        <w:t>Password :</w:t>
+      </w:r>
+    </w:p>
+    <w:p>
+      <w:pPr>
+        <w:spacing w:after="0"/>
+      </w:pPr>
+    </w:p>
+    <w:p>
+      <w:pPr>
+        <w:spacing w:after="0"/>
+      </w:pPr>
+    </w:p>
+    <w:p>
+      <w:pPr>
+        <w:spacing w:after="0"/>
+      </w:pPr>
+      <w:r>
+        <w:t>MENU _</w:t>
+      </w:r>
+    </w:p>
+    <w:p>
+      <w:pPr>
+        <w:pStyle w:val="ListParagraph"/>
+        <w:numPr>
+          <w:ilvl w:val="0"/>
+          <w:numId w:val="2"/>
+        </w:numPr>
+        <w:spacing w:after="0"/>
+      </w:pPr>
+      <w:r>
+        <w:t>STUDENT</w:t>
+      </w:r>
+    </w:p>
+    <w:p>
+      <w:pPr>
+        <w:pStyle w:val="ListParagraph"/>
+        <w:numPr>
+          <w:ilvl w:val="0"/>
+          <w:numId w:val="2"/>
+        </w:numPr>
+        <w:spacing w:after="0"/>
+      </w:pPr>
+      <w:r>
+        <w:t>ROOM</w:t>
+      </w:r>
+    </w:p>
+    <w:p>
+      <w:pPr>
+        <w:pStyle w:val="ListParagraph"/>
+        <w:numPr>
+          <w:ilvl w:val="0"/>
+          <w:numId w:val="2"/>
+        </w:numPr>
+        <w:spacing w:after="0"/>
+      </w:pPr>
+      <w:r>
+        <w:t>RENT</w:t>
+      </w:r>
+    </w:p>
+    <w:p>
+      <w:pPr>
+        <w:pStyle w:val="ListParagraph"/>
+        <w:numPr>
+          <w:ilvl w:val="0"/>
+          <w:numId w:val="2"/>
+        </w:numPr>
+        <w:spacing w:after="0"/>
+      </w:pPr>
+      <w:r>
+        <w:t>PAYMENT</w:t>
+      </w:r>
+    </w:p>
+    <w:p>
+      <w:pPr>
+        <w:pStyle w:val="ListParagraph"/>
+        <w:numPr>
+          <w:ilvl w:val="0"/>
+          <w:numId w:val="2"/>
+        </w:numPr>
+        <w:spacing w:after="0"/>
+      </w:pPr>
+      <w:r>
+        <w:t>EQUIPMENTS</w:t>
+      </w:r>
+    </w:p>
+    <w:p>
+      <w:pPr>
+        <w:pStyle w:val="ListParagraph"/>
+        <w:numPr>
+          <w:ilvl w:val="0"/>
+          <w:numId w:val="2"/>
+        </w:numPr>
+        <w:spacing w:after="0"/>
+      </w:pPr>
+      <w:r>
+        <w:t>HOSTEL</w:t>
+      </w:r>
+    </w:p>
+    <w:p>
+      <w:pPr>
+        <w:pStyle w:val="ListParagraph"/>
+        <w:numPr>
+          <w:ilvl w:val="0"/>
+          <w:numId w:val="2"/>
+        </w:numPr>
+        <w:spacing w:after="0"/>
+      </w:pPr>
+      <w:r>
+        <w:t>EXIT(LOGOUT)</w:t>
+      </w:r>
+    </w:p>
+    <w:p>
+      <w:pPr>
+        <w:spacing w:after="0"/>
+      </w:pPr>
+    </w:p>
+    <w:p>
+      <w:pPr>
+        <w:spacing w:after="0"/>
+      </w:pPr>
+      <w:r>
+        <w:t>FRAME JUMPS</w:t>
+      </w:r>
+    </w:p>
+    <w:p>
+      <w:pPr>
+        <w:spacing w:after="0"/>
+      </w:pPr>
+    </w:p>
+    <w:p/>
+    <w:p/>
+    <w:p>
+      <w:pPr>
         <w:pStyle w:val="ListParagraph"/>
         <w:numPr>
           <w:ilvl w:val="0"/>
@@ -350,6 +508,41 @@
     <w:p>
       <w:pPr>
         <w:pStyle w:val="ListParagraph"/>
+      </w:pPr>
+      <w:r>
+        <w:t>Buttons :</w:t>
+      </w:r>
+    </w:p>
+    <w:p>
+      <w:pPr>
+        <w:pStyle w:val="ListParagraph"/>
+      </w:pPr>
+      <w:r>
+        <w:tab/>
+        <w:t>Add , UPDATE , DELETE</w:t>
+      </w:r>
+    </w:p>
+    <w:p>
+      <w:pPr>
+        <w:pStyle w:val="ListParagraph"/>
+      </w:pPr>
+    </w:p>
+    <w:p>
+      <w:pPr>
+        <w:pStyle w:val="ListParagraph"/>
+      </w:pPr>
+      <w:r>
+        <w:t>Link 2 frames</w:t>
+      </w:r>
+    </w:p>
+    <w:p>
+      <w:pPr>
+        <w:pStyle w:val="ListParagraph"/>
+      </w:pPr>
+    </w:p>
+    <w:p>
+      <w:pPr>
+        <w:pStyle w:val="ListParagraph"/>
         <w:numPr>
           <w:ilvl w:val="0"/>
           <w:numId w:val="1"/>
@@ -358,6 +551,8 @@
       <w:r>
         <w:t xml:space="preserve">Room :: </w:t>
       </w:r>
+      <w:bookmarkStart w:id="0" w:name="_GoBack"/>
+      <w:bookmarkEnd w:id="0"/>
     </w:p>
     <w:p>
       <w:pPr>
@@ -383,12 +578,7 @@
         <w:sym w:font="Wingdings" w:char="F0E0"/>
       </w:r>
       <w:r>
-        <w:t xml:space="preserve"> Floor number</w:t>
-      </w:r>
-      <w:bookmarkStart w:id="0" w:name="_GoBack"/>
-      <w:bookmarkEnd w:id="0"/>
-      <w:r>
-        <w:t>)</w:t>
+        <w:t xml:space="preserve"> Floor number)</w:t>
       </w:r>
     </w:p>
     <w:p>
@@ -530,8 +720,100 @@
       </w:pPr>
     </w:lvl>
   </w:abstractNum>
+  <w:abstractNum w:abstractNumId="1" w15:restartNumberingAfterBreak="0">
+    <w:nsid w:val="5A192F23"/>
+    <w:multiLevelType w:val="hybridMultilevel"/>
+    <w:tmpl w:val="EBAA9A40"/>
+    <w:lvl w:ilvl="0" w:tplc="4009000F">
+      <w:start w:val="1"/>
+      <w:numFmt w:val="decimal"/>
+      <w:lvlText w:val="%1."/>
+      <w:lvlJc w:val="left"/>
+      <w:pPr>
+        <w:ind w:left="720" w:hanging="360"/>
+      </w:pPr>
+      <w:rPr>
+        <w:rFonts w:hint="default"/>
+      </w:rPr>
+    </w:lvl>
+    <w:lvl w:ilvl="1" w:tplc="40090019" w:tentative="1">
+      <w:start w:val="1"/>
+      <w:numFmt w:val="lowerLetter"/>
+      <w:lvlText w:val="%2."/>
+      <w:lvlJc w:val="left"/>
+      <w:pPr>
+        <w:ind w:left="1440" w:hanging="360"/>
+      </w:pPr>
+    </w:lvl>
+    <w:lvl w:ilvl="2" w:tplc="4009001B" w:tentative="1">
+      <w:start w:val="1"/>
+      <w:numFmt w:val="lowerRoman"/>
+      <w:lvlText w:val="%3."/>
+      <w:lvlJc w:val="right"/>
+      <w:pPr>
+        <w:ind w:left="2160" w:hanging="180"/>
+      </w:pPr>
+    </w:lvl>
+    <w:lvl w:ilvl="3" w:tplc="4009000F" w:tentative="1">
+      <w:start w:val="1"/>
+      <w:numFmt w:val="decimal"/>
+      <w:lvlText w:val="%4."/>
+      <w:lvlJc w:val="left"/>
+      <w:pPr>
+        <w:ind w:left="2880" w:hanging="360"/>
+      </w:pPr>
+    </w:lvl>
+    <w:lvl w:ilvl="4" w:tplc="40090019" w:tentative="1">
+      <w:start w:val="1"/>
+      <w:numFmt w:val="lowerLetter"/>
+      <w:lvlText w:val="%5."/>
+      <w:lvlJc w:val="left"/>
+      <w:pPr>
+        <w:ind w:left="3600" w:hanging="360"/>
+      </w:pPr>
+    </w:lvl>
+    <w:lvl w:ilvl="5" w:tplc="4009001B" w:tentative="1">
+      <w:start w:val="1"/>
+      <w:numFmt w:val="lowerRoman"/>
+      <w:lvlText w:val="%6."/>
+      <w:lvlJc w:val="right"/>
+      <w:pPr>
+        <w:ind w:left="4320" w:hanging="180"/>
+      </w:pPr>
+    </w:lvl>
+    <w:lvl w:ilvl="6" w:tplc="4009000F" w:tentative="1">
+      <w:start w:val="1"/>
+      <w:numFmt w:val="decimal"/>
+      <w:lvlText w:val="%7."/>
+      <w:lvlJc w:val="left"/>
+      <w:pPr>
+        <w:ind w:left="5040" w:hanging="360"/>
+      </w:pPr>
+    </w:lvl>
+    <w:lvl w:ilvl="7" w:tplc="40090019" w:tentative="1">
+      <w:start w:val="1"/>
+      <w:numFmt w:val="lowerLetter"/>
+      <w:lvlText w:val="%8."/>
+      <w:lvlJc w:val="left"/>
+      <w:pPr>
+        <w:ind w:left="5760" w:hanging="360"/>
+      </w:pPr>
+    </w:lvl>
+    <w:lvl w:ilvl="8" w:tplc="4009001B" w:tentative="1">
+      <w:start w:val="1"/>
+      <w:numFmt w:val="lowerRoman"/>
+      <w:lvlText w:val="%9."/>
+      <w:lvlJc w:val="right"/>
+      <w:pPr>
+        <w:ind w:left="6480" w:hanging="180"/>
+      </w:pPr>
+    </w:lvl>
+  </w:abstractNum>
   <w:num w:numId="1">
     <w:abstractNumId w:val="0"/>
+  </w:num>
+  <w:num w:numId="2">
+    <w:abstractNumId w:val="1"/>
   </w:num>
 </w:numbering>
 </file>

</xml_diff>